<commit_message>
Adds spm manual and updates references
</commit_message>
<xml_diff>
--- a/02_Extras/Software_Guides/rclone.docx
+++ b/02_Extras/Software_Guides/rclone.docx
@@ -13,7 +13,6 @@
           <w:szCs w:val="28"/>
         </w:rPr>
       </w:pPr>
-      <w:proofErr w:type="spellStart"/>
       <w:r>
         <w:rPr>
           <w:rFonts w:ascii="Calibri" w:hAnsi="Calibri"/>
@@ -22,18 +21,7 @@
           <w:sz w:val="28"/>
           <w:szCs w:val="28"/>
         </w:rPr>
-        <w:t>rclone</w:t>
-      </w:r>
-      <w:proofErr w:type="spellEnd"/>
-      <w:r>
-        <w:rPr>
-          <w:rFonts w:ascii="Calibri" w:hAnsi="Calibri"/>
-          <w:b/>
-          <w:bCs/>
-          <w:sz w:val="28"/>
-          <w:szCs w:val="28"/>
-        </w:rPr>
-        <w:t xml:space="preserve"> 101</w:t>
+        <w:t>rclone 101</w:t>
       </w:r>
     </w:p>
     <w:p>
@@ -55,16 +43,17 @@
           <w:szCs w:val="28"/>
         </w:rPr>
       </w:pPr>
-      <w:proofErr w:type="spellStart"/>
-      <w:r>
-        <w:rPr>
-          <w:rFonts w:ascii="Calibri" w:hAnsi="Calibri"/>
-          <w:sz w:val="28"/>
-          <w:szCs w:val="28"/>
-        </w:rPr>
-        <w:t>rclone</w:t>
-      </w:r>
-      <w:proofErr w:type="spellEnd"/>
+      <w:hyperlink r:id="rId10" w:history="1">
+        <w:r>
+          <w:rPr>
+            <w:rStyle w:val="Hyperlink"/>
+            <w:rFonts w:ascii="Calibri" w:hAnsi="Calibri"/>
+            <w:sz w:val="28"/>
+            <w:szCs w:val="28"/>
+          </w:rPr>
+          <w:t>rclone</w:t>
+        </w:r>
+      </w:hyperlink>
       <w:r>
         <w:rPr>
           <w:rFonts w:ascii="Calibri" w:hAnsi="Calibri"/>
@@ -83,10 +72,10 @@
       </w:r>
     </w:p>
     <w:sectPr>
-      <w:headerReference w:type="default" r:id="rId10"/>
-      <w:footerReference w:type="even" r:id="rId11"/>
-      <w:footerReference w:type="default" r:id="rId12"/>
-      <w:headerReference w:type="first" r:id="rId13"/>
+      <w:headerReference w:type="default" r:id="rId11"/>
+      <w:footerReference w:type="even" r:id="rId12"/>
+      <w:footerReference w:type="default" r:id="rId13"/>
+      <w:headerReference w:type="first" r:id="rId14"/>
       <w:pgSz w:w="12240" w:h="15840"/>
       <w:pgMar w:top="1440" w:right="1440" w:bottom="1440" w:left="1440" w:header="720" w:footer="720" w:gutter="0"/>
       <w:cols w:space="720"/>
@@ -1226,6 +1215,18 @@
       <w:u w:val="single"/>
     </w:rPr>
   </w:style>
+  <w:style w:type="character" w:styleId="UnresolvedMention">
+    <w:name w:val="Unresolved Mention"/>
+    <w:basedOn w:val="DefaultParagraphFont"/>
+    <w:uiPriority w:val="99"/>
+    <w:semiHidden/>
+    <w:unhideWhenUsed/>
+    <w:rsid w:val="00A13C22"/>
+    <w:rPr>
+      <w:color w:val="605E5C"/>
+      <w:shd w:val="clear" w:color="auto" w:fill="E1DFDD"/>
+    </w:rPr>
+  </w:style>
 </w:styles>
 </file>
 
@@ -1431,6 +1432,141 @@
 </file>
 
 <file path=customXml/item1.xml><?xml version="1.0" encoding="utf-8"?>
+<p:properties xmlns:p="http://schemas.microsoft.com/office/2006/metadata/properties" xmlns:xsi="http://www.w3.org/2001/XMLSchema-instance" xmlns:pc="http://schemas.microsoft.com/office/infopath/2007/PartnerControls">
+  <documentManagement>
+    <APDescription xmlns="4873beb7-5857-4685-be1f-d57550cc96cc" xsi:nil="true"/>
+    <AssetExpire xmlns="4873beb7-5857-4685-be1f-d57550cc96cc">2029-01-01T08:00:00+00:00</AssetExpire>
+    <CampaignTagsTaxHTField0 xmlns="4873beb7-5857-4685-be1f-d57550cc96cc">
+      <Terms xmlns="http://schemas.microsoft.com/office/infopath/2007/PartnerControls"/>
+    </CampaignTagsTaxHTField0>
+    <IntlLangReviewDate xmlns="4873beb7-5857-4685-be1f-d57550cc96cc" xsi:nil="true"/>
+    <TPFriendlyName xmlns="4873beb7-5857-4685-be1f-d57550cc96cc" xsi:nil="true"/>
+    <IntlLangReview xmlns="4873beb7-5857-4685-be1f-d57550cc96cc">false</IntlLangReview>
+    <LocLastLocAttemptVersionLookup xmlns="4873beb7-5857-4685-be1f-d57550cc96cc">849758</LocLastLocAttemptVersionLookup>
+    <PolicheckWords xmlns="4873beb7-5857-4685-be1f-d57550cc96cc" xsi:nil="true"/>
+    <SubmitterId xmlns="4873beb7-5857-4685-be1f-d57550cc96cc" xsi:nil="true"/>
+    <AcquiredFrom xmlns="4873beb7-5857-4685-be1f-d57550cc96cc">Internal MS</AcquiredFrom>
+    <EditorialStatus xmlns="4873beb7-5857-4685-be1f-d57550cc96cc">Complete</EditorialStatus>
+    <Markets xmlns="4873beb7-5857-4685-be1f-d57550cc96cc"/>
+    <OriginAsset xmlns="4873beb7-5857-4685-be1f-d57550cc96cc" xsi:nil="true"/>
+    <AssetStart xmlns="4873beb7-5857-4685-be1f-d57550cc96cc">2012-08-06T11:33:00+00:00</AssetStart>
+    <FriendlyTitle xmlns="4873beb7-5857-4685-be1f-d57550cc96cc" xsi:nil="true"/>
+    <MarketSpecific xmlns="4873beb7-5857-4685-be1f-d57550cc96cc">false</MarketSpecific>
+    <TPNamespace xmlns="4873beb7-5857-4685-be1f-d57550cc96cc" xsi:nil="true"/>
+    <PublishStatusLookup xmlns="4873beb7-5857-4685-be1f-d57550cc96cc">
+      <Value>1604545</Value>
+    </PublishStatusLookup>
+    <APAuthor xmlns="4873beb7-5857-4685-be1f-d57550cc96cc">
+      <UserInfo>
+        <DisplayName>MIDDLEEAST\v-keerth</DisplayName>
+        <AccountId>2799</AccountId>
+        <AccountType/>
+      </UserInfo>
+    </APAuthor>
+    <TPCommandLine xmlns="4873beb7-5857-4685-be1f-d57550cc96cc" xsi:nil="true"/>
+    <IntlLangReviewer xmlns="4873beb7-5857-4685-be1f-d57550cc96cc" xsi:nil="true"/>
+    <OpenTemplate xmlns="4873beb7-5857-4685-be1f-d57550cc96cc">true</OpenTemplate>
+    <CSXSubmissionDate xmlns="4873beb7-5857-4685-be1f-d57550cc96cc" xsi:nil="true"/>
+    <TaxCatchAll xmlns="4873beb7-5857-4685-be1f-d57550cc96cc"/>
+    <Manager xmlns="4873beb7-5857-4685-be1f-d57550cc96cc" xsi:nil="true"/>
+    <NumericId xmlns="4873beb7-5857-4685-be1f-d57550cc96cc" xsi:nil="true"/>
+    <ParentAssetId xmlns="4873beb7-5857-4685-be1f-d57550cc96cc" xsi:nil="true"/>
+    <OriginalSourceMarket xmlns="4873beb7-5857-4685-be1f-d57550cc96cc" xsi:nil="true"/>
+    <ApprovalStatus xmlns="4873beb7-5857-4685-be1f-d57550cc96cc">InProgress</ApprovalStatus>
+    <TPComponent xmlns="4873beb7-5857-4685-be1f-d57550cc96cc" xsi:nil="true"/>
+    <EditorialTags xmlns="4873beb7-5857-4685-be1f-d57550cc96cc" xsi:nil="true"/>
+    <TPExecutable xmlns="4873beb7-5857-4685-be1f-d57550cc96cc" xsi:nil="true"/>
+    <TPLaunchHelpLink xmlns="4873beb7-5857-4685-be1f-d57550cc96cc" xsi:nil="true"/>
+    <LocComments xmlns="4873beb7-5857-4685-be1f-d57550cc96cc" xsi:nil="true"/>
+    <LocRecommendedHandoff xmlns="4873beb7-5857-4685-be1f-d57550cc96cc" xsi:nil="true"/>
+    <SourceTitle xmlns="4873beb7-5857-4685-be1f-d57550cc96cc" xsi:nil="true"/>
+    <CSXUpdate xmlns="4873beb7-5857-4685-be1f-d57550cc96cc">false</CSXUpdate>
+    <IntlLocPriority xmlns="4873beb7-5857-4685-be1f-d57550cc96cc" xsi:nil="true"/>
+    <UAProjectedTotalWords xmlns="4873beb7-5857-4685-be1f-d57550cc96cc" xsi:nil="true"/>
+    <AssetType xmlns="4873beb7-5857-4685-be1f-d57550cc96cc">TP</AssetType>
+    <MachineTranslated xmlns="4873beb7-5857-4685-be1f-d57550cc96cc">false</MachineTranslated>
+    <OutputCachingOn xmlns="4873beb7-5857-4685-be1f-d57550cc96cc">false</OutputCachingOn>
+    <TemplateStatus xmlns="4873beb7-5857-4685-be1f-d57550cc96cc">Complete</TemplateStatus>
+    <IsSearchable xmlns="4873beb7-5857-4685-be1f-d57550cc96cc">true</IsSearchable>
+    <ContentItem xmlns="4873beb7-5857-4685-be1f-d57550cc96cc" xsi:nil="true"/>
+    <HandoffToMSDN xmlns="4873beb7-5857-4685-be1f-d57550cc96cc" xsi:nil="true"/>
+    <ShowIn xmlns="4873beb7-5857-4685-be1f-d57550cc96cc">Show everywhere</ShowIn>
+    <ThumbnailAssetId xmlns="4873beb7-5857-4685-be1f-d57550cc96cc" xsi:nil="true"/>
+    <UALocComments xmlns="4873beb7-5857-4685-be1f-d57550cc96cc" xsi:nil="true"/>
+    <UALocRecommendation xmlns="4873beb7-5857-4685-be1f-d57550cc96cc">Localize</UALocRecommendation>
+    <LastModifiedDateTime xmlns="4873beb7-5857-4685-be1f-d57550cc96cc" xsi:nil="true"/>
+    <LegacyData xmlns="4873beb7-5857-4685-be1f-d57550cc96cc" xsi:nil="true"/>
+    <LocManualTestRequired xmlns="4873beb7-5857-4685-be1f-d57550cc96cc">false</LocManualTestRequired>
+    <LocMarketGroupTiers2 xmlns="4873beb7-5857-4685-be1f-d57550cc96cc" xsi:nil="true"/>
+    <ClipArtFilename xmlns="4873beb7-5857-4685-be1f-d57550cc96cc" xsi:nil="true"/>
+    <TPApplication xmlns="4873beb7-5857-4685-be1f-d57550cc96cc" xsi:nil="true"/>
+    <CSXHash xmlns="4873beb7-5857-4685-be1f-d57550cc96cc" xsi:nil="true"/>
+    <DirectSourceMarket xmlns="4873beb7-5857-4685-be1f-d57550cc96cc" xsi:nil="true"/>
+    <PrimaryImageGen xmlns="4873beb7-5857-4685-be1f-d57550cc96cc">true</PrimaryImageGen>
+    <PlannedPubDate xmlns="4873beb7-5857-4685-be1f-d57550cc96cc" xsi:nil="true"/>
+    <CSXSubmissionMarket xmlns="4873beb7-5857-4685-be1f-d57550cc96cc" xsi:nil="true"/>
+    <Downloads xmlns="4873beb7-5857-4685-be1f-d57550cc96cc">0</Downloads>
+    <ArtSampleDocs xmlns="4873beb7-5857-4685-be1f-d57550cc96cc" xsi:nil="true"/>
+    <TrustLevel xmlns="4873beb7-5857-4685-be1f-d57550cc96cc">1 Microsoft Managed Content</TrustLevel>
+    <BlockPublish xmlns="4873beb7-5857-4685-be1f-d57550cc96cc">false</BlockPublish>
+    <TPLaunchHelpLinkType xmlns="4873beb7-5857-4685-be1f-d57550cc96cc">Template</TPLaunchHelpLinkType>
+    <LocalizationTagsTaxHTField0 xmlns="4873beb7-5857-4685-be1f-d57550cc96cc">
+      <Terms xmlns="http://schemas.microsoft.com/office/infopath/2007/PartnerControls"/>
+    </LocalizationTagsTaxHTField0>
+    <BusinessGroup xmlns="4873beb7-5857-4685-be1f-d57550cc96cc" xsi:nil="true"/>
+    <Providers xmlns="4873beb7-5857-4685-be1f-d57550cc96cc" xsi:nil="true"/>
+    <TemplateTemplateType xmlns="4873beb7-5857-4685-be1f-d57550cc96cc">Word Document Template</TemplateTemplateType>
+    <TimesCloned xmlns="4873beb7-5857-4685-be1f-d57550cc96cc" xsi:nil="true"/>
+    <TPAppVersion xmlns="4873beb7-5857-4685-be1f-d57550cc96cc" xsi:nil="true"/>
+    <VoteCount xmlns="4873beb7-5857-4685-be1f-d57550cc96cc" xsi:nil="true"/>
+    <AverageRating xmlns="4873beb7-5857-4685-be1f-d57550cc96cc" xsi:nil="true"/>
+    <FeatureTagsTaxHTField0 xmlns="4873beb7-5857-4685-be1f-d57550cc96cc">
+      <Terms xmlns="http://schemas.microsoft.com/office/infopath/2007/PartnerControls"/>
+    </FeatureTagsTaxHTField0>
+    <Provider xmlns="4873beb7-5857-4685-be1f-d57550cc96cc" xsi:nil="true"/>
+    <UACurrentWords xmlns="4873beb7-5857-4685-be1f-d57550cc96cc" xsi:nil="true"/>
+    <AssetId xmlns="4873beb7-5857-4685-be1f-d57550cc96cc">TP103199745</AssetId>
+    <TPClientViewer xmlns="4873beb7-5857-4685-be1f-d57550cc96cc" xsi:nil="true"/>
+    <DSATActionTaken xmlns="4873beb7-5857-4685-be1f-d57550cc96cc" xsi:nil="true"/>
+    <APEditor xmlns="4873beb7-5857-4685-be1f-d57550cc96cc">
+      <UserInfo>
+        <DisplayName/>
+        <AccountId xsi:nil="true"/>
+        <AccountType/>
+      </UserInfo>
+    </APEditor>
+    <TPInstallLocation xmlns="4873beb7-5857-4685-be1f-d57550cc96cc" xsi:nil="true"/>
+    <OOCacheId xmlns="4873beb7-5857-4685-be1f-d57550cc96cc" xsi:nil="true"/>
+    <IsDeleted xmlns="4873beb7-5857-4685-be1f-d57550cc96cc">false</IsDeleted>
+    <PublishTargets xmlns="4873beb7-5857-4685-be1f-d57550cc96cc">OfficeOnlineVNext</PublishTargets>
+    <ApprovalLog xmlns="4873beb7-5857-4685-be1f-d57550cc96cc" xsi:nil="true"/>
+    <BugNumber xmlns="4873beb7-5857-4685-be1f-d57550cc96cc" xsi:nil="true"/>
+    <CrawlForDependencies xmlns="4873beb7-5857-4685-be1f-d57550cc96cc">false</CrawlForDependencies>
+    <InternalTagsTaxHTField0 xmlns="4873beb7-5857-4685-be1f-d57550cc96cc">
+      <Terms xmlns="http://schemas.microsoft.com/office/infopath/2007/PartnerControls"/>
+    </InternalTagsTaxHTField0>
+    <LastHandOff xmlns="4873beb7-5857-4685-be1f-d57550cc96cc" xsi:nil="true"/>
+    <Milestone xmlns="4873beb7-5857-4685-be1f-d57550cc96cc" xsi:nil="true"/>
+    <OriginalRelease xmlns="4873beb7-5857-4685-be1f-d57550cc96cc">15</OriginalRelease>
+    <RecommendationsModifier xmlns="4873beb7-5857-4685-be1f-d57550cc96cc" xsi:nil="true"/>
+    <ScenarioTagsTaxHTField0 xmlns="4873beb7-5857-4685-be1f-d57550cc96cc">
+      <Terms xmlns="http://schemas.microsoft.com/office/infopath/2007/PartnerControls"/>
+    </ScenarioTagsTaxHTField0>
+    <UANotes xmlns="4873beb7-5857-4685-be1f-d57550cc96cc" xsi:nil="true"/>
+  </documentManagement>
+</p:properties>
+</file>
+
+<file path=customXml/item2.xml><?xml version="1.0" encoding="utf-8"?>
+<?mso-contentType ?>
+<FormTemplates xmlns="http://schemas.microsoft.com/sharepoint/v3/contenttype/forms">
+  <Display>DocumentLibraryForm</Display>
+  <Edit>AssetEditForm</Edit>
+  <New>DocumentLibraryForm</New>
+</FormTemplates>
+</file>
+
+<file path=customXml/item3.xml><?xml version="1.0" encoding="utf-8"?>
 <ct:contentTypeSchema xmlns:ct="http://schemas.microsoft.com/office/2006/metadata/contentType" xmlns:ma="http://schemas.microsoft.com/office/2006/metadata/properties/metaAttributes" ct:_="" ma:_="" ma:contentTypeName="TemplateFile" ma:contentTypeID="0x0101006EDDDB5EE6D98C44930B742096920B300400F5B6D36B3EF94B4E9A635CDF2A18F5B8" ma:contentTypeVersion="72" ma:contentTypeDescription="Create a new document." ma:contentTypeScope="" ma:versionID="a23e56308344d904b51738559c3d67c9">
   <xsd:schema xmlns:xsd="http://www.w3.org/2001/XMLSchema" xmlns:xs="http://www.w3.org/2001/XMLSchema" xmlns:p="http://schemas.microsoft.com/office/2006/metadata/properties" xmlns:ns2="4873beb7-5857-4685-be1f-d57550cc96cc" targetNamespace="http://schemas.microsoft.com/office/2006/metadata/properties" ma:root="true" ma:fieldsID="cd0908cc4600e77bf5da051303e00c8d" ns2:_="">
     <xsd:import namespace="4873beb7-5857-4685-be1f-d57550cc96cc"/>
@@ -2470,142 +2606,25 @@
 </ct:contentTypeSchema>
 </file>
 
-<file path=customXml/item2.xml><?xml version="1.0" encoding="utf-8"?>
-<?mso-contentType ?>
-<FormTemplates xmlns="http://schemas.microsoft.com/sharepoint/v3/contenttype/forms">
-  <Display>DocumentLibraryForm</Display>
-  <Edit>AssetEditForm</Edit>
-  <New>DocumentLibraryForm</New>
-</FormTemplates>
+<file path=customXml/itemProps1.xml><?xml version="1.0" encoding="utf-8"?>
+<ds:datastoreItem xmlns:ds="http://schemas.openxmlformats.org/officeDocument/2006/customXml" ds:itemID="{9484ADA3-6831-4749-A8D2-03B37BFC1C06}">
+  <ds:schemaRefs>
+    <ds:schemaRef ds:uri="http://schemas.microsoft.com/office/2006/metadata/properties"/>
+    <ds:schemaRef ds:uri="http://schemas.microsoft.com/office/infopath/2007/PartnerControls"/>
+    <ds:schemaRef ds:uri="4873beb7-5857-4685-be1f-d57550cc96cc"/>
+  </ds:schemaRefs>
+</ds:datastoreItem>
 </file>
 
-<file path=customXml/item3.xml><?xml version="1.0" encoding="utf-8"?>
-<p:properties xmlns:p="http://schemas.microsoft.com/office/2006/metadata/properties" xmlns:xsi="http://www.w3.org/2001/XMLSchema-instance" xmlns:pc="http://schemas.microsoft.com/office/infopath/2007/PartnerControls">
-  <documentManagement>
-    <APDescription xmlns="4873beb7-5857-4685-be1f-d57550cc96cc" xsi:nil="true"/>
-    <AssetExpire xmlns="4873beb7-5857-4685-be1f-d57550cc96cc">2029-01-01T08:00:00+00:00</AssetExpire>
-    <CampaignTagsTaxHTField0 xmlns="4873beb7-5857-4685-be1f-d57550cc96cc">
-      <Terms xmlns="http://schemas.microsoft.com/office/infopath/2007/PartnerControls"/>
-    </CampaignTagsTaxHTField0>
-    <IntlLangReviewDate xmlns="4873beb7-5857-4685-be1f-d57550cc96cc" xsi:nil="true"/>
-    <TPFriendlyName xmlns="4873beb7-5857-4685-be1f-d57550cc96cc" xsi:nil="true"/>
-    <IntlLangReview xmlns="4873beb7-5857-4685-be1f-d57550cc96cc">false</IntlLangReview>
-    <LocLastLocAttemptVersionLookup xmlns="4873beb7-5857-4685-be1f-d57550cc96cc">849758</LocLastLocAttemptVersionLookup>
-    <PolicheckWords xmlns="4873beb7-5857-4685-be1f-d57550cc96cc" xsi:nil="true"/>
-    <SubmitterId xmlns="4873beb7-5857-4685-be1f-d57550cc96cc" xsi:nil="true"/>
-    <AcquiredFrom xmlns="4873beb7-5857-4685-be1f-d57550cc96cc">Internal MS</AcquiredFrom>
-    <EditorialStatus xmlns="4873beb7-5857-4685-be1f-d57550cc96cc">Complete</EditorialStatus>
-    <Markets xmlns="4873beb7-5857-4685-be1f-d57550cc96cc"/>
-    <OriginAsset xmlns="4873beb7-5857-4685-be1f-d57550cc96cc" xsi:nil="true"/>
-    <AssetStart xmlns="4873beb7-5857-4685-be1f-d57550cc96cc">2012-08-06T11:33:00+00:00</AssetStart>
-    <FriendlyTitle xmlns="4873beb7-5857-4685-be1f-d57550cc96cc" xsi:nil="true"/>
-    <MarketSpecific xmlns="4873beb7-5857-4685-be1f-d57550cc96cc">false</MarketSpecific>
-    <TPNamespace xmlns="4873beb7-5857-4685-be1f-d57550cc96cc" xsi:nil="true"/>
-    <PublishStatusLookup xmlns="4873beb7-5857-4685-be1f-d57550cc96cc">
-      <Value>1604545</Value>
-    </PublishStatusLookup>
-    <APAuthor xmlns="4873beb7-5857-4685-be1f-d57550cc96cc">
-      <UserInfo>
-        <DisplayName>MIDDLEEAST\v-keerth</DisplayName>
-        <AccountId>2799</AccountId>
-        <AccountType/>
-      </UserInfo>
-    </APAuthor>
-    <TPCommandLine xmlns="4873beb7-5857-4685-be1f-d57550cc96cc" xsi:nil="true"/>
-    <IntlLangReviewer xmlns="4873beb7-5857-4685-be1f-d57550cc96cc" xsi:nil="true"/>
-    <OpenTemplate xmlns="4873beb7-5857-4685-be1f-d57550cc96cc">true</OpenTemplate>
-    <CSXSubmissionDate xmlns="4873beb7-5857-4685-be1f-d57550cc96cc" xsi:nil="true"/>
-    <TaxCatchAll xmlns="4873beb7-5857-4685-be1f-d57550cc96cc"/>
-    <Manager xmlns="4873beb7-5857-4685-be1f-d57550cc96cc" xsi:nil="true"/>
-    <NumericId xmlns="4873beb7-5857-4685-be1f-d57550cc96cc" xsi:nil="true"/>
-    <ParentAssetId xmlns="4873beb7-5857-4685-be1f-d57550cc96cc" xsi:nil="true"/>
-    <OriginalSourceMarket xmlns="4873beb7-5857-4685-be1f-d57550cc96cc" xsi:nil="true"/>
-    <ApprovalStatus xmlns="4873beb7-5857-4685-be1f-d57550cc96cc">InProgress</ApprovalStatus>
-    <TPComponent xmlns="4873beb7-5857-4685-be1f-d57550cc96cc" xsi:nil="true"/>
-    <EditorialTags xmlns="4873beb7-5857-4685-be1f-d57550cc96cc" xsi:nil="true"/>
-    <TPExecutable xmlns="4873beb7-5857-4685-be1f-d57550cc96cc" xsi:nil="true"/>
-    <TPLaunchHelpLink xmlns="4873beb7-5857-4685-be1f-d57550cc96cc" xsi:nil="true"/>
-    <LocComments xmlns="4873beb7-5857-4685-be1f-d57550cc96cc" xsi:nil="true"/>
-    <LocRecommendedHandoff xmlns="4873beb7-5857-4685-be1f-d57550cc96cc" xsi:nil="true"/>
-    <SourceTitle xmlns="4873beb7-5857-4685-be1f-d57550cc96cc" xsi:nil="true"/>
-    <CSXUpdate xmlns="4873beb7-5857-4685-be1f-d57550cc96cc">false</CSXUpdate>
-    <IntlLocPriority xmlns="4873beb7-5857-4685-be1f-d57550cc96cc" xsi:nil="true"/>
-    <UAProjectedTotalWords xmlns="4873beb7-5857-4685-be1f-d57550cc96cc" xsi:nil="true"/>
-    <AssetType xmlns="4873beb7-5857-4685-be1f-d57550cc96cc">TP</AssetType>
-    <MachineTranslated xmlns="4873beb7-5857-4685-be1f-d57550cc96cc">false</MachineTranslated>
-    <OutputCachingOn xmlns="4873beb7-5857-4685-be1f-d57550cc96cc">false</OutputCachingOn>
-    <TemplateStatus xmlns="4873beb7-5857-4685-be1f-d57550cc96cc">Complete</TemplateStatus>
-    <IsSearchable xmlns="4873beb7-5857-4685-be1f-d57550cc96cc">true</IsSearchable>
-    <ContentItem xmlns="4873beb7-5857-4685-be1f-d57550cc96cc" xsi:nil="true"/>
-    <HandoffToMSDN xmlns="4873beb7-5857-4685-be1f-d57550cc96cc" xsi:nil="true"/>
-    <ShowIn xmlns="4873beb7-5857-4685-be1f-d57550cc96cc">Show everywhere</ShowIn>
-    <ThumbnailAssetId xmlns="4873beb7-5857-4685-be1f-d57550cc96cc" xsi:nil="true"/>
-    <UALocComments xmlns="4873beb7-5857-4685-be1f-d57550cc96cc" xsi:nil="true"/>
-    <UALocRecommendation xmlns="4873beb7-5857-4685-be1f-d57550cc96cc">Localize</UALocRecommendation>
-    <LastModifiedDateTime xmlns="4873beb7-5857-4685-be1f-d57550cc96cc" xsi:nil="true"/>
-    <LegacyData xmlns="4873beb7-5857-4685-be1f-d57550cc96cc" xsi:nil="true"/>
-    <LocManualTestRequired xmlns="4873beb7-5857-4685-be1f-d57550cc96cc">false</LocManualTestRequired>
-    <LocMarketGroupTiers2 xmlns="4873beb7-5857-4685-be1f-d57550cc96cc" xsi:nil="true"/>
-    <ClipArtFilename xmlns="4873beb7-5857-4685-be1f-d57550cc96cc" xsi:nil="true"/>
-    <TPApplication xmlns="4873beb7-5857-4685-be1f-d57550cc96cc" xsi:nil="true"/>
-    <CSXHash xmlns="4873beb7-5857-4685-be1f-d57550cc96cc" xsi:nil="true"/>
-    <DirectSourceMarket xmlns="4873beb7-5857-4685-be1f-d57550cc96cc" xsi:nil="true"/>
-    <PrimaryImageGen xmlns="4873beb7-5857-4685-be1f-d57550cc96cc">true</PrimaryImageGen>
-    <PlannedPubDate xmlns="4873beb7-5857-4685-be1f-d57550cc96cc" xsi:nil="true"/>
-    <CSXSubmissionMarket xmlns="4873beb7-5857-4685-be1f-d57550cc96cc" xsi:nil="true"/>
-    <Downloads xmlns="4873beb7-5857-4685-be1f-d57550cc96cc">0</Downloads>
-    <ArtSampleDocs xmlns="4873beb7-5857-4685-be1f-d57550cc96cc" xsi:nil="true"/>
-    <TrustLevel xmlns="4873beb7-5857-4685-be1f-d57550cc96cc">1 Microsoft Managed Content</TrustLevel>
-    <BlockPublish xmlns="4873beb7-5857-4685-be1f-d57550cc96cc">false</BlockPublish>
-    <TPLaunchHelpLinkType xmlns="4873beb7-5857-4685-be1f-d57550cc96cc">Template</TPLaunchHelpLinkType>
-    <LocalizationTagsTaxHTField0 xmlns="4873beb7-5857-4685-be1f-d57550cc96cc">
-      <Terms xmlns="http://schemas.microsoft.com/office/infopath/2007/PartnerControls"/>
-    </LocalizationTagsTaxHTField0>
-    <BusinessGroup xmlns="4873beb7-5857-4685-be1f-d57550cc96cc" xsi:nil="true"/>
-    <Providers xmlns="4873beb7-5857-4685-be1f-d57550cc96cc" xsi:nil="true"/>
-    <TemplateTemplateType xmlns="4873beb7-5857-4685-be1f-d57550cc96cc">Word Document Template</TemplateTemplateType>
-    <TimesCloned xmlns="4873beb7-5857-4685-be1f-d57550cc96cc" xsi:nil="true"/>
-    <TPAppVersion xmlns="4873beb7-5857-4685-be1f-d57550cc96cc" xsi:nil="true"/>
-    <VoteCount xmlns="4873beb7-5857-4685-be1f-d57550cc96cc" xsi:nil="true"/>
-    <AverageRating xmlns="4873beb7-5857-4685-be1f-d57550cc96cc" xsi:nil="true"/>
-    <FeatureTagsTaxHTField0 xmlns="4873beb7-5857-4685-be1f-d57550cc96cc">
-      <Terms xmlns="http://schemas.microsoft.com/office/infopath/2007/PartnerControls"/>
-    </FeatureTagsTaxHTField0>
-    <Provider xmlns="4873beb7-5857-4685-be1f-d57550cc96cc" xsi:nil="true"/>
-    <UACurrentWords xmlns="4873beb7-5857-4685-be1f-d57550cc96cc" xsi:nil="true"/>
-    <AssetId xmlns="4873beb7-5857-4685-be1f-d57550cc96cc">TP103199745</AssetId>
-    <TPClientViewer xmlns="4873beb7-5857-4685-be1f-d57550cc96cc" xsi:nil="true"/>
-    <DSATActionTaken xmlns="4873beb7-5857-4685-be1f-d57550cc96cc" xsi:nil="true"/>
-    <APEditor xmlns="4873beb7-5857-4685-be1f-d57550cc96cc">
-      <UserInfo>
-        <DisplayName/>
-        <AccountId xsi:nil="true"/>
-        <AccountType/>
-      </UserInfo>
-    </APEditor>
-    <TPInstallLocation xmlns="4873beb7-5857-4685-be1f-d57550cc96cc" xsi:nil="true"/>
-    <OOCacheId xmlns="4873beb7-5857-4685-be1f-d57550cc96cc" xsi:nil="true"/>
-    <IsDeleted xmlns="4873beb7-5857-4685-be1f-d57550cc96cc">false</IsDeleted>
-    <PublishTargets xmlns="4873beb7-5857-4685-be1f-d57550cc96cc">OfficeOnlineVNext</PublishTargets>
-    <ApprovalLog xmlns="4873beb7-5857-4685-be1f-d57550cc96cc" xsi:nil="true"/>
-    <BugNumber xmlns="4873beb7-5857-4685-be1f-d57550cc96cc" xsi:nil="true"/>
-    <CrawlForDependencies xmlns="4873beb7-5857-4685-be1f-d57550cc96cc">false</CrawlForDependencies>
-    <InternalTagsTaxHTField0 xmlns="4873beb7-5857-4685-be1f-d57550cc96cc">
-      <Terms xmlns="http://schemas.microsoft.com/office/infopath/2007/PartnerControls"/>
-    </InternalTagsTaxHTField0>
-    <LastHandOff xmlns="4873beb7-5857-4685-be1f-d57550cc96cc" xsi:nil="true"/>
-    <Milestone xmlns="4873beb7-5857-4685-be1f-d57550cc96cc" xsi:nil="true"/>
-    <OriginalRelease xmlns="4873beb7-5857-4685-be1f-d57550cc96cc">15</OriginalRelease>
-    <RecommendationsModifier xmlns="4873beb7-5857-4685-be1f-d57550cc96cc" xsi:nil="true"/>
-    <ScenarioTagsTaxHTField0 xmlns="4873beb7-5857-4685-be1f-d57550cc96cc">
-      <Terms xmlns="http://schemas.microsoft.com/office/infopath/2007/PartnerControls"/>
-    </ScenarioTagsTaxHTField0>
-    <UANotes xmlns="4873beb7-5857-4685-be1f-d57550cc96cc" xsi:nil="true"/>
-  </documentManagement>
-</p:properties>
+<file path=customXml/itemProps2.xml><?xml version="1.0" encoding="utf-8"?>
+<ds:datastoreItem xmlns:ds="http://schemas.openxmlformats.org/officeDocument/2006/customXml" ds:itemID="{F6313936-D4AA-4FB8-9668-3D8B3D15695D}">
+  <ds:schemaRefs>
+    <ds:schemaRef ds:uri="http://schemas.microsoft.com/sharepoint/v3/contenttype/forms"/>
+  </ds:schemaRefs>
+</ds:datastoreItem>
 </file>
 
-<file path=customXml/itemProps1.xml><?xml version="1.0" encoding="utf-8"?>
+<file path=customXml/itemProps3.xml><?xml version="1.0" encoding="utf-8"?>
 <ds:datastoreItem xmlns:ds="http://schemas.openxmlformats.org/officeDocument/2006/customXml" ds:itemID="{44C7F27C-C704-4960-A230-138516ABDCBC}">
   <ds:schemaRefs>
     <ds:schemaRef ds:uri="http://schemas.microsoft.com/office/2006/metadata/contentType"/>
@@ -2621,22 +2640,4 @@
     <ds:schemaRef ds:uri="http://schemas.microsoft.com/internal/obd"/>
   </ds:schemaRefs>
 </ds:datastoreItem>
-</file>
-
-<file path=customXml/itemProps2.xml><?xml version="1.0" encoding="utf-8"?>
-<ds:datastoreItem xmlns:ds="http://schemas.openxmlformats.org/officeDocument/2006/customXml" ds:itemID="{F6313936-D4AA-4FB8-9668-3D8B3D15695D}">
-  <ds:schemaRefs>
-    <ds:schemaRef ds:uri="http://schemas.microsoft.com/sharepoint/v3/contenttype/forms"/>
-  </ds:schemaRefs>
-</ds:datastoreItem>
-</file>
-
-<file path=customXml/itemProps3.xml><?xml version="1.0" encoding="utf-8"?>
-<ds:datastoreItem xmlns:ds="http://schemas.openxmlformats.org/officeDocument/2006/customXml" ds:itemID="{9484ADA3-6831-4749-A8D2-03B37BFC1C06}">
-  <ds:schemaRefs>
-    <ds:schemaRef ds:uri="http://schemas.microsoft.com/office/2006/metadata/properties"/>
-    <ds:schemaRef ds:uri="http://schemas.microsoft.com/office/infopath/2007/PartnerControls"/>
-    <ds:schemaRef ds:uri="4873beb7-5857-4685-be1f-d57550cc96cc"/>
-  </ds:schemaRefs>
-</ds:datastoreItem>
 </file>
</xml_diff>